<commit_message>
I changed some meta information and updated Notification UI
</commit_message>
<xml_diff>
--- a/Resumes/Resume(Spring-2022).docx
+++ b/Resumes/Resume(Spring-2022).docx
@@ -592,7 +592,7 @@
           <w:w w:val="95"/>
           <w:sz w:val="22"/>
         </w:rPr>
-        <w:t>Fluent</w:t>
+        <w:t>Experienced</w:t>
       </w:r>
       <w:r>
         <w:rPr>
@@ -4131,7 +4131,7 @@
           <w:tab w:val="left" w:pos="502" w:leader="none"/>
           <w:tab w:val="left" w:pos="8287" w:leader="none"/>
         </w:tabs>
-        <w:spacing w:lineRule="auto" w:line="240" w:before="1" w:after="0"/>
+        <w:spacing w:lineRule="auto" w:line="240" w:before="57" w:after="57"/>
         <w:ind w:left="502" w:right="0" w:hanging="360"/>
         <w:jc w:val="left"/>
         <w:rPr>
@@ -4174,7 +4174,7 @@
           <w:tab w:val="left" w:pos="502" w:leader="none"/>
           <w:tab w:val="left" w:pos="8287" w:leader="none"/>
         </w:tabs>
-        <w:spacing w:lineRule="auto" w:line="240" w:before="1" w:after="0"/>
+        <w:spacing w:lineRule="auto" w:line="240" w:before="57" w:after="57"/>
         <w:ind w:left="502" w:right="0" w:hanging="360"/>
         <w:jc w:val="left"/>
         <w:rPr>
@@ -4264,13 +4264,12 @@
           <w:spacing w:val="-5"/>
           <w:sz w:val="20"/>
         </w:rPr>
-        <w:t>Al</w:t>
-      </w:r>
-      <w:r>
-        <w:rPr>
-          <w:sz w:val="20"/>
-        </w:rPr>
-        <w:tab/>
+        <w:t xml:space="preserve">Al                                                               </w:t>
+      </w:r>
+      <w:r>
+        <w:rPr>
+          <w:sz w:val="20"/>
+        </w:rPr>
         <w:t>May</w:t>
       </w:r>
       <w:r>
@@ -4284,7 +4283,7 @@
         <w:rPr>
           <w:sz w:val="20"/>
         </w:rPr>
-        <w:t xml:space="preserve">2017–May </w:t>
+        <w:t xml:space="preserve">2017 – May </w:t>
       </w:r>
       <w:r>
         <w:rPr>
@@ -4951,6 +4950,11 @@
       <w:u w:val="single"/>
       <w:lang w:val="zxx" w:eastAsia="zxx" w:bidi="zxx"/>
     </w:rPr>
+  </w:style>
+  <w:style w:type="character" w:styleId="NumberingSymbols">
+    <w:name w:val="Numbering Symbols"/>
+    <w:qFormat/>
+    <w:rPr/>
   </w:style>
   <w:style w:type="paragraph" w:styleId="Heading">
     <w:name w:val="Heading"/>

</xml_diff>